<commit_message>
Initial commit of iAuditor clone with auth, roles, builder, and admin panel
</commit_message>
<xml_diff>
--- a/frontend/src/What to add to the app.docx
+++ b/frontend/src/What to add to the app.docx
@@ -3,6 +3,7 @@
 <w:document xmlns:wpc="http://schemas.microsoft.com/office/word/2010/wordprocessingCanvas" xmlns:cx="http://schemas.microsoft.com/office/drawing/2014/chartex" xmlns:cx1="http://schemas.microsoft.com/office/drawing/2015/9/8/chartex" xmlns:cx2="http://schemas.microsoft.com/office/drawing/2015/10/21/chartex" xmlns:cx3="http://schemas.microsoft.com/office/drawing/2016/5/9/chartex" xmlns:cx4="http://schemas.microsoft.com/office/drawing/2016/5/10/chartex" xmlns:cx5="http://schemas.microsoft.com/office/drawing/2016/5/11/chartex" xmlns:cx6="http://schemas.microsoft.com/office/drawing/2016/5/12/chartex" xmlns:cx7="http://schemas.microsoft.com/office/drawing/2016/5/13/chartex" xmlns:cx8="http://schemas.microsoft.com/office/drawing/2016/5/14/chartex" xmlns:mc="http://schemas.openxmlformats.org/markup-compatibility/2006" xmlns:aink="http://schemas.microsoft.com/office/drawing/2016/ink" xmlns:am3d="http://schemas.microsoft.com/office/drawing/2017/model3d" xmlns:o="urn:schemas-microsoft-com:office:office" xmlns:oel="http://schemas.microsoft.com/office/2019/extlst" xmlns:r="http://schemas.openxmlformats.org/officeDocument/2006/relationships" xmlns:m="http://schemas.openxmlformats.org/officeDocument/2006/math" xmlns:v="urn:schemas-microsoft-com:vml" xmlns:wp14="http://schemas.microsoft.com/office/word/2010/wordprocessingDrawing" xmlns:wp="http://schemas.openxmlformats.org/drawingml/2006/wordprocessingDrawing" xmlns:w10="urn:schemas-microsoft-com:office:word" xmlns:w="http://schemas.openxmlformats.org/wordprocessingml/2006/main" xmlns:w14="http://schemas.microsoft.com/office/word/2010/wordml" xmlns:w15="http://schemas.microsoft.com/office/word/2012/wordml" xmlns:w16cex="http://schemas.microsoft.com/office/word/2018/wordml/cex" xmlns:w16cid="http://schemas.microsoft.com/office/word/2016/wordml/cid" xmlns:w16="http://schemas.microsoft.com/office/word/2018/wordml" xmlns:w16du="http://schemas.microsoft.com/office/word/2023/wordml/word16du" xmlns:w16sdtdh="http://schemas.microsoft.com/office/word/2020/wordml/sdtdatahash" xmlns:w16sdtfl="http://schemas.microsoft.com/office/word/2024/wordml/sdtformatlock" xmlns:w16se="http://schemas.microsoft.com/office/word/2015/wordml/symex" xmlns:wpg="http://schemas.microsoft.com/office/word/2010/wordprocessingGroup" xmlns:wpi="http://schemas.microsoft.com/office/word/2010/wordprocessingInk" xmlns:wne="http://schemas.microsoft.com/office/word/2006/wordml" xmlns:wps="http://schemas.microsoft.com/office/word/2010/wordprocessingShape" mc:Ignorable="w14 w15 w16se w16cid w16 w16cex w16sdtdh w16sdtfl w16du wp14">
   <w:body>
     <w:p>
+      <w:proofErr w:type="gramStart"/>
       <w:r>
         <w:t xml:space="preserve">  </w:t>
       </w:r>
@@ -12,11 +13,13 @@
         </w:rPr>
         <w:t>📈</w:t>
       </w:r>
+      <w:proofErr w:type="gramEnd"/>
       <w:r>
         <w:t xml:space="preserve"> Add inspection charts or graphs</w:t>
       </w:r>
     </w:p>
     <w:p>
+      <w:proofErr w:type="gramStart"/>
       <w:r>
         <w:t xml:space="preserve">  </w:t>
       </w:r>
@@ -26,11 +29,13 @@
         </w:rPr>
         <w:t>🧑</w:t>
       </w:r>
+      <w:proofErr w:type="gramEnd"/>
       <w:r>
         <w:t xml:space="preserve"> Show recently active team members</w:t>
       </w:r>
     </w:p>
     <w:p>
+      <w:proofErr w:type="gramStart"/>
       <w:r>
         <w:t xml:space="preserve">  </w:t>
       </w:r>
@@ -40,11 +45,13 @@
         </w:rPr>
         <w:t>📍</w:t>
       </w:r>
+      <w:proofErr w:type="gramEnd"/>
       <w:r>
         <w:t xml:space="preserve"> Map integration for location-based inspections</w:t>
       </w:r>
     </w:p>
     <w:p>
+      <w:proofErr w:type="gramStart"/>
       <w:r>
         <w:t xml:space="preserve">  </w:t>
       </w:r>
@@ -54,8 +61,196 @@
         </w:rPr>
         <w:t>🔔</w:t>
       </w:r>
+      <w:proofErr w:type="gramEnd"/>
       <w:r>
         <w:t xml:space="preserve"> Notifications or reminders section</w:t>
+      </w:r>
+    </w:p>
+    <w:p/>
+    <w:p>
+      <w:pPr>
+        <w:pStyle w:val="Title"/>
+      </w:pPr>
+      <w:r>
+        <w:t>Template builder</w:t>
+      </w:r>
+    </w:p>
+    <w:p>
+      <w:proofErr w:type="gramStart"/>
+      <w:r>
+        <w:t xml:space="preserve">  </w:t>
+      </w:r>
+      <w:r>
+        <w:rPr>
+          <w:b/>
+          <w:bCs/>
+        </w:rPr>
+        <w:t>Editable</w:t>
+      </w:r>
+      <w:proofErr w:type="gramEnd"/>
+      <w:r>
+        <w:rPr>
+          <w:b/>
+          <w:bCs/>
+        </w:rPr>
+        <w:t xml:space="preserve"> Page Names</w:t>
+      </w:r>
+    </w:p>
+    <w:p>
+      <w:proofErr w:type="gramStart"/>
+      <w:r>
+        <w:t xml:space="preserve">  </w:t>
+      </w:r>
+      <w:r>
+        <w:rPr>
+          <w:b/>
+          <w:bCs/>
+        </w:rPr>
+        <w:t>Preview</w:t>
+      </w:r>
+      <w:proofErr w:type="gramEnd"/>
+      <w:r>
+        <w:rPr>
+          <w:b/>
+          <w:bCs/>
+        </w:rPr>
+        <w:t xml:space="preserve"> Mode</w:t>
+      </w:r>
+    </w:p>
+    <w:p>
+      <w:proofErr w:type="gramStart"/>
+      <w:r>
+        <w:t xml:space="preserve">  </w:t>
+      </w:r>
+      <w:r>
+        <w:rPr>
+          <w:b/>
+          <w:bCs/>
+        </w:rPr>
+        <w:t>Drag</w:t>
+      </w:r>
+      <w:proofErr w:type="gramEnd"/>
+      <w:r>
+        <w:rPr>
+          <w:b/>
+          <w:bCs/>
+        </w:rPr>
+        <w:t>-and-Drop Page Reordering</w:t>
+      </w:r>
+    </w:p>
+    <w:p>
+      <w:proofErr w:type="gramStart"/>
+      <w:r>
+        <w:t xml:space="preserve">  </w:t>
+      </w:r>
+      <w:r>
+        <w:rPr>
+          <w:b/>
+          <w:bCs/>
+        </w:rPr>
+        <w:t>Question</w:t>
+      </w:r>
+      <w:proofErr w:type="gramEnd"/>
+      <w:r>
+        <w:rPr>
+          <w:b/>
+          <w:bCs/>
+        </w:rPr>
+        <w:t xml:space="preserve"> Duplication</w:t>
+      </w:r>
+    </w:p>
+    <w:p>
+      <w:proofErr w:type="gramStart"/>
+      <w:r>
+        <w:t xml:space="preserve">  </w:t>
+      </w:r>
+      <w:r>
+        <w:rPr>
+          <w:b/>
+          <w:bCs/>
+        </w:rPr>
+        <w:t>Validation</w:t>
+      </w:r>
+      <w:proofErr w:type="gramEnd"/>
+      <w:r>
+        <w:rPr>
+          <w:b/>
+          <w:bCs/>
+        </w:rPr>
+        <w:t xml:space="preserve"> on Save</w:t>
+      </w:r>
+    </w:p>
+    <w:p>
+      <w:proofErr w:type="gramStart"/>
+      <w:r>
+        <w:t xml:space="preserve">  </w:t>
+      </w:r>
+      <w:r>
+        <w:rPr>
+          <w:b/>
+          <w:bCs/>
+        </w:rPr>
+        <w:t>Export</w:t>
+      </w:r>
+      <w:proofErr w:type="gramEnd"/>
+      <w:r>
+        <w:rPr>
+          <w:b/>
+          <w:bCs/>
+        </w:rPr>
+        <w:t xml:space="preserve"> to JSON</w:t>
+      </w:r>
+    </w:p>
+    <w:p>
+      <w:proofErr w:type="gramStart"/>
+      <w:r>
+        <w:t xml:space="preserve">  </w:t>
+      </w:r>
+      <w:r>
+        <w:rPr>
+          <w:b/>
+          <w:bCs/>
+        </w:rPr>
+        <w:t>Undo</w:t>
+      </w:r>
+      <w:proofErr w:type="gramEnd"/>
+      <w:r>
+        <w:rPr>
+          <w:b/>
+          <w:bCs/>
+        </w:rPr>
+        <w:t>/Redo Support</w:t>
+      </w:r>
+    </w:p>
+    <w:p/>
+    <w:p>
+      <w:proofErr w:type="gramStart"/>
+      <w:r>
+        <w:t>  Realistic</w:t>
+      </w:r>
+      <w:proofErr w:type="gramEnd"/>
+      <w:r>
+        <w:t xml:space="preserve"> signature/media components</w:t>
+      </w:r>
+    </w:p>
+    <w:p>
+      <w:proofErr w:type="gramStart"/>
+      <w:r>
+        <w:t>  Live</w:t>
+      </w:r>
+      <w:proofErr w:type="gramEnd"/>
+      <w:r>
+        <w:t xml:space="preserve"> updates when editing the question text/options</w:t>
+      </w:r>
+    </w:p>
+    <w:p>
+      <w:proofErr w:type="gramStart"/>
+      <w:r>
+        <w:t>  Export</w:t>
+      </w:r>
+      <w:proofErr w:type="gramEnd"/>
+      <w:r>
+        <w:t xml:space="preserve"> to PDF or web form</w:t>
       </w:r>
     </w:p>
     <w:p/>

</xml_diff>